<commit_message>
Testy jednostkowe zostały dodane
</commit_message>
<xml_diff>
--- a/Projekt Kalkulator/Dokumentacja_kalkulator_WPF_wersja_koncowa.docx
+++ b/Projekt Kalkulator/Dokumentacja_kalkulator_WPF_wersja_koncowa.docx
@@ -2084,13 +2084,6 @@
     </w:p>
     <w:p>
       <w:pPr>
-        <w:rPr>
-          <w:lang w:eastAsia="pl-PL"/>
-        </w:rPr>
-      </w:pPr>
-    </w:p>
-    <w:p>
-      <w:pPr>
         <w:numPr>
           <w:ilvl w:val="0"/>
           <w:numId w:val="17"/>
@@ -2109,59 +2102,43 @@
           <w:sz w:val="36"/>
           <w:szCs w:val="36"/>
         </w:rPr>
-        <w:t>Raporty z testów.</w:t>
+        <w:t>Raport</w:t>
+      </w:r>
+      <w:r>
+        <w:rPr>
+          <w:rFonts w:asciiTheme="minorHAnsi" w:hAnsiTheme="minorHAnsi"/>
+          <w:b/>
+          <w:sz w:val="36"/>
+          <w:szCs w:val="36"/>
+        </w:rPr>
+        <w:t xml:space="preserve"> z testów.</w:t>
       </w:r>
     </w:p>
     <w:p>
       <w:pPr>
         <w:ind w:left="360"/>
-        <w:jc w:val="both"/>
-        <w:rPr>
-          <w:rFonts w:asciiTheme="minorHAnsi" w:hAnsiTheme="minorHAnsi" w:cs="Arial"/>
-          <w:color w:val="000000" w:themeColor="text1"/>
-          <w:sz w:val="28"/>
-          <w:szCs w:val="28"/>
-        </w:rPr>
-      </w:pPr>
-      <w:r>
-        <w:rPr>
-          <w:rStyle w:val="Strong"/>
-          <w:rFonts w:asciiTheme="minorHAnsi" w:hAnsiTheme="minorHAnsi" w:cs="Arial"/>
-          <w:color w:val="000000" w:themeColor="text1"/>
-          <w:sz w:val="28"/>
-          <w:szCs w:val="28"/>
-          <w:bdr w:val="none" w:sz="0" w:space="0" w:color="auto" w:frame="1"/>
-        </w:rPr>
-        <w:t>Testowanie prywatnych składowych</w:t>
-      </w:r>
-      <w:r>
-        <w:rPr>
-          <w:rStyle w:val="Strong"/>
-          <w:rFonts w:asciiTheme="minorHAnsi" w:hAnsiTheme="minorHAnsi" w:cs="Arial"/>
-          <w:color w:val="000000" w:themeColor="text1"/>
-          <w:sz w:val="28"/>
-          <w:szCs w:val="28"/>
-          <w:bdr w:val="none" w:sz="0" w:space="0" w:color="auto" w:frame="1"/>
-        </w:rPr>
-        <w:t xml:space="preserve"> </w:t>
-      </w:r>
-      <w:r>
-        <w:rPr>
-          <w:rFonts w:asciiTheme="minorHAnsi" w:hAnsiTheme="minorHAnsi" w:cs="Arial"/>
-          <w:color w:val="000000" w:themeColor="text1"/>
-          <w:sz w:val="28"/>
-          <w:szCs w:val="28"/>
-        </w:rPr>
-        <w:t>-</w:t>
-      </w:r>
-      <w:r>
-        <w:rPr>
-          <w:rFonts w:asciiTheme="minorHAnsi" w:hAnsiTheme="minorHAnsi" w:cs="Arial"/>
-          <w:color w:val="000000" w:themeColor="text1"/>
-          <w:sz w:val="28"/>
-          <w:szCs w:val="28"/>
-        </w:rPr>
-        <w:t xml:space="preserve"> Nie powinno się testować prywatnych składowych klasy (private, internal); powinniśmy testować jedynie publiczne API klas. Nie interesuje nas ich wewnętrzna implementacja, wobec czego nie powinniśmy testować jej prywatnych składowych.</w:t>
+        <w:rPr>
+          <w:rFonts w:asciiTheme="minorHAnsi" w:hAnsiTheme="minorHAnsi"/>
+          <w:b/>
+          <w:sz w:val="36"/>
+          <w:szCs w:val="36"/>
+        </w:rPr>
+      </w:pPr>
+      <w:r>
+        <w:rPr>
+          <w:rFonts w:ascii="Arial" w:hAnsi="Arial" w:cs="Arial"/>
+          <w:color w:val="333333"/>
+          <w:shd w:val="clear" w:color="auto" w:fill="FFFFFF"/>
+        </w:rPr>
+        <w:t xml:space="preserve">Testy jednostkowe sprawdziły czy zwrócona zostanie wartość  "-1"  </w:t>
+      </w:r>
+      <w:r>
+        <w:rPr>
+          <w:rFonts w:ascii="Arial" w:hAnsi="Arial" w:cs="Arial"/>
+          <w:color w:val="333333"/>
+          <w:shd w:val="clear" w:color="auto" w:fill="FFFFFF"/>
+        </w:rPr>
+        <w:t>w tym działaniu.</w:t>
       </w:r>
     </w:p>
     <w:p>
@@ -2174,6 +2151,61 @@
           <w:szCs w:val="26"/>
         </w:rPr>
       </w:pPr>
+      <w:r>
+        <w:rPr>
+          <w:rFonts w:ascii="inherit" w:hAnsi="inherit" w:cs="Arial"/>
+          <w:noProof/>
+          <w:color w:val="666666"/>
+          <w:sz w:val="26"/>
+          <w:szCs w:val="26"/>
+          <w:lang w:eastAsia="pl-PL"/>
+        </w:rPr>
+        <w:drawing>
+          <wp:inline distT="0" distB="0" distL="0" distR="0">
+            <wp:extent cx="5760720" cy="3795726"/>
+            <wp:effectExtent l="19050" t="0" r="0" b="0"/>
+            <wp:docPr id="9" name="Picture 4"/>
+            <wp:cNvGraphicFramePr>
+              <a:graphicFrameLocks xmlns:a="http://schemas.openxmlformats.org/drawingml/2006/main" noChangeAspect="1"/>
+            </wp:cNvGraphicFramePr>
+            <a:graphic xmlns:a="http://schemas.openxmlformats.org/drawingml/2006/main">
+              <a:graphicData uri="http://schemas.openxmlformats.org/drawingml/2006/picture">
+                <pic:pic xmlns:pic="http://schemas.openxmlformats.org/drawingml/2006/picture">
+                  <pic:nvPicPr>
+                    <pic:cNvPr id="0" name="Picture 4"/>
+                    <pic:cNvPicPr>
+                      <a:picLocks noChangeAspect="1" noChangeArrowheads="1"/>
+                    </pic:cNvPicPr>
+                  </pic:nvPicPr>
+                  <pic:blipFill>
+                    <a:blip r:embed="rId14"/>
+                    <a:srcRect/>
+                    <a:stretch>
+                      <a:fillRect/>
+                    </a:stretch>
+                  </pic:blipFill>
+                  <pic:spPr bwMode="auto">
+                    <a:xfrm>
+                      <a:off x="0" y="0"/>
+                      <a:ext cx="5760720" cy="3795726"/>
+                    </a:xfrm>
+                    <a:prstGeom prst="rect">
+                      <a:avLst/>
+                    </a:prstGeom>
+                    <a:noFill/>
+                    <a:ln w="9525">
+                      <a:noFill/>
+                      <a:miter lim="800000"/>
+                      <a:headEnd/>
+                      <a:tailEnd/>
+                    </a:ln>
+                  </pic:spPr>
+                </pic:pic>
+              </a:graphicData>
+            </a:graphic>
+          </wp:inline>
+        </w:drawing>
+      </w:r>
     </w:p>
     <w:p>
       <w:pPr>
@@ -2194,6 +2226,7 @@
           <w:sz w:val="36"/>
           <w:szCs w:val="36"/>
         </w:rPr>
+        <w:lastRenderedPageBreak/>
         <w:t xml:space="preserve"> </w:t>
       </w:r>
       <w:r>
@@ -2261,7 +2294,7 @@
                     </pic:cNvPicPr>
                   </pic:nvPicPr>
                   <pic:blipFill>
-                    <a:blip r:embed="rId14"/>
+                    <a:blip r:embed="rId15"/>
                     <a:srcRect/>
                     <a:stretch>
                       <a:fillRect/>
@@ -2315,7 +2348,7 @@
       </w:pPr>
     </w:p>
     <w:sectPr>
-      <w:footerReference w:type="default" r:id="rId15"/>
+      <w:footerReference w:type="default" r:id="rId16"/>
       <w:pgSz w:w="11906" w:h="16838"/>
       <w:pgMar w:top="1417" w:right="1417" w:bottom="1417" w:left="1417" w:header="708" w:footer="708" w:gutter="0"/>
       <w:cols w:space="708"/>
@@ -2363,7 +2396,7 @@
         <w:rPr>
           <w:noProof/>
         </w:rPr>
-        <w:t>4</w:t>
+        <w:t>6</w:t>
       </w:r>
     </w:fldSimple>
   </w:p>

</xml_diff>